<commit_message>
added further cpp notes
</commit_message>
<xml_diff>
--- a/cpp/advanced_cpp.docx
+++ b/cpp/advanced_cpp.docx
@@ -18,6 +18,16 @@
         </w:rPr>
         <w:t>ADVANCED CPP</w:t>
       </w:r>
+      <w:r>
+        <w:rPr>
+          <w:rFonts w:ascii="Arial" w:hAnsi="Arial" w:cs="Arial"/>
+          <w:sz w:val="32"/>
+          <w:szCs w:val="32"/>
+        </w:rPr>
+        <w:t xml:space="preserve"> (Part 1)</w:t>
+      </w:r>
+      <w:bookmarkStart w:id="0" w:name="_GoBack"/>
+      <w:bookmarkEnd w:id="0"/>
     </w:p>
     <w:p>
       <w:pPr>
@@ -4227,8 +4237,6 @@
         </w:rPr>
         <w:t>Extend the base exception class and create objects from this class and give example throwing and catching these custom objects/exceptions</w:t>
       </w:r>
-      <w:bookmarkStart w:id="0" w:name="_GoBack"/>
-      <w:bookmarkEnd w:id="0"/>
     </w:p>
     <w:sectPr>
       <w:pgSz w:w="11906" w:h="16838"/>

</xml_diff>